<commit_message>
Updated files T 1.4.2.47
</commit_message>
<xml_diff>
--- a/teaching/documents/word_versions/Hume_Notes_External_World.docx
+++ b/teaching/documents/word_versions/Hume_Notes_External_World.docx
@@ -97,7 +97,21 @@
         <w:rPr>
           <w:lang w:eastAsia="en-GB"/>
         </w:rPr>
-        <w:t xml:space="preserve"> can we look for from this confusion of groundless and extraordinary opinions but error and falshood?</w:t>
+        <w:t xml:space="preserve"> can we look for from this confusion of groundless and extraordinary opinions but error and </w:t>
+      </w:r>
+      <w:proofErr w:type="spellStart"/>
+      <w:r>
+        <w:rPr>
+          <w:lang w:eastAsia="en-GB"/>
+        </w:rPr>
+        <w:t>falshood</w:t>
+      </w:r>
+      <w:proofErr w:type="spellEnd"/>
+      <w:r>
+        <w:rPr>
+          <w:lang w:eastAsia="en-GB"/>
+        </w:rPr>
+        <w:t>?</w:t>
       </w:r>
       <w:r>
         <w:rPr>
@@ -128,13 +142,21 @@
         <w:t>“</w:t>
       </w:r>
       <w:r>
-        <w:t>Thus there is a direct and total opposition betwixt our reason and our senses; or more properly speaking, betwixt those conclusions we form from cause and effect, and those that persuade us of the continu</w:t>
+        <w:t xml:space="preserve">Thus there is a direct and total opposition betwixt our reason and our senses; or more properly speaking, betwixt those conclusions we form from cause and effect, and those that persuade us of the </w:t>
+      </w:r>
+      <w:proofErr w:type="spellStart"/>
+      <w:r>
+        <w:t>continu</w:t>
       </w:r>
       <w:r>
         <w:t>’</w:t>
       </w:r>
       <w:r>
-        <w:t>d and independent existence of body.</w:t>
+        <w:t>d</w:t>
+      </w:r>
+      <w:proofErr w:type="spellEnd"/>
+      <w:r>
+        <w:t xml:space="preserve"> and independent existence of body.</w:t>
       </w:r>
       <w:r>
         <w:t>”  (</w:t>
@@ -205,7 +227,21 @@
         <w:rPr>
           <w:lang w:eastAsia="en-GB"/>
         </w:rPr>
-        <w:t xml:space="preserve"> the continu’d existence of matter</w:t>
+        <w:t xml:space="preserve"> the </w:t>
+      </w:r>
+      <w:proofErr w:type="spellStart"/>
+      <w:r>
+        <w:rPr>
+          <w:lang w:eastAsia="en-GB"/>
+        </w:rPr>
+        <w:t>continu’d</w:t>
+      </w:r>
+      <w:proofErr w:type="spellEnd"/>
+      <w:r>
+        <w:rPr>
+          <w:lang w:eastAsia="en-GB"/>
+        </w:rPr>
+        <w:t xml:space="preserve"> existence of matter</w:t>
       </w:r>
       <w:r>
         <w:rPr>
@@ -269,7 +305,14 @@
         <w:rPr>
           <w:lang w:eastAsia="en-GB"/>
         </w:rPr>
-        <w:t>Whoever wou</w:t>
+        <w:t xml:space="preserve">Whoever </w:t>
+      </w:r>
+      <w:proofErr w:type="spellStart"/>
+      <w:r>
+        <w:rPr>
+          <w:lang w:eastAsia="en-GB"/>
+        </w:rPr>
+        <w:t>wou</w:t>
       </w:r>
       <w:r>
         <w:rPr>
@@ -281,7 +324,21 @@
         <w:rPr>
           <w:lang w:eastAsia="en-GB"/>
         </w:rPr>
-        <w:t>d explain the origin of the common opinion concerning the continu</w:t>
+        <w:t>d</w:t>
+      </w:r>
+      <w:proofErr w:type="spellEnd"/>
+      <w:r>
+        <w:rPr>
+          <w:lang w:eastAsia="en-GB"/>
+        </w:rPr>
+        <w:t xml:space="preserve"> explain the origin of the common opinion concerning the </w:t>
+      </w:r>
+      <w:proofErr w:type="spellStart"/>
+      <w:r>
+        <w:rPr>
+          <w:lang w:eastAsia="en-GB"/>
+        </w:rPr>
+        <w:t>continu</w:t>
       </w:r>
       <w:r>
         <w:rPr>
@@ -293,7 +350,14 @@
         <w:rPr>
           <w:lang w:eastAsia="en-GB"/>
         </w:rPr>
-        <w:t xml:space="preserve">d and distinct existence of body </w:t>
+        <w:t>d</w:t>
+      </w:r>
+      <w:proofErr w:type="spellEnd"/>
+      <w:r>
+        <w:rPr>
+          <w:lang w:eastAsia="en-GB"/>
+        </w:rPr>
+        <w:t xml:space="preserve"> and distinct existence of body </w:t>
       </w:r>
       <w:r>
         <w:rPr>
@@ -305,7 +369,14 @@
         <w:rPr>
           <w:lang w:eastAsia="en-GB"/>
         </w:rPr>
-        <w:t xml:space="preserve"> must proceed upon the supposition, that our perceptions are our only objects, and continue to exist even when they are not perceiv</w:t>
+        <w:t xml:space="preserve"> must proceed upon the supposition, that our perceptions are our only objects, and continue to exist even when they are not </w:t>
+      </w:r>
+      <w:proofErr w:type="spellStart"/>
+      <w:r>
+        <w:rPr>
+          <w:lang w:eastAsia="en-GB"/>
+        </w:rPr>
+        <w:t>perceiv</w:t>
       </w:r>
       <w:r>
         <w:rPr>
@@ -317,7 +388,14 @@
         <w:rPr>
           <w:lang w:eastAsia="en-GB"/>
         </w:rPr>
-        <w:t xml:space="preserve">d. </w:t>
+        <w:t>d</w:t>
+      </w:r>
+      <w:proofErr w:type="spellEnd"/>
+      <w:r>
+        <w:rPr>
+          <w:lang w:eastAsia="en-GB"/>
+        </w:rPr>
+        <w:t xml:space="preserve">. </w:t>
       </w:r>
       <w:r>
         <w:rPr>
@@ -480,7 +558,14 @@
         <w:rPr>
           <w:lang w:eastAsia="en-GB"/>
         </w:rPr>
-        <w:t>Tis also certain, that this very perception or object is suppos</w:t>
+        <w:t xml:space="preserve">Tis also certain, that this very perception or object is </w:t>
+      </w:r>
+      <w:proofErr w:type="spellStart"/>
+      <w:r>
+        <w:rPr>
+          <w:lang w:eastAsia="en-GB"/>
+        </w:rPr>
+        <w:t>suppos</w:t>
       </w:r>
       <w:r>
         <w:rPr>
@@ -492,7 +577,21 @@
         <w:rPr>
           <w:lang w:eastAsia="en-GB"/>
         </w:rPr>
-        <w:t>d to have a continu</w:t>
+        <w:t>d</w:t>
+      </w:r>
+      <w:proofErr w:type="spellEnd"/>
+      <w:r>
+        <w:rPr>
+          <w:lang w:eastAsia="en-GB"/>
+        </w:rPr>
+        <w:t xml:space="preserve"> to have a </w:t>
+      </w:r>
+      <w:proofErr w:type="spellStart"/>
+      <w:r>
+        <w:rPr>
+          <w:lang w:eastAsia="en-GB"/>
+        </w:rPr>
+        <w:t>continu</w:t>
       </w:r>
       <w:r>
         <w:rPr>
@@ -504,7 +603,14 @@
         <w:rPr>
           <w:lang w:eastAsia="en-GB"/>
         </w:rPr>
-        <w:t>d uninterrupted being, and neither to be annihilated by our absence, nor to be brought into existence by our presence.</w:t>
+        <w:t>d</w:t>
+      </w:r>
+      <w:proofErr w:type="spellEnd"/>
+      <w:r>
+        <w:rPr>
+          <w:lang w:eastAsia="en-GB"/>
+        </w:rPr>
+        <w:t xml:space="preserve"> uninterrupted being, and neither to be annihilated by our absence, nor to be brought into existence by our presence.</w:t>
       </w:r>
       <w:r>
         <w:rPr>
@@ -723,7 +829,15 @@
         <w:ind w:firstLine="720"/>
       </w:pPr>
       <w:r>
-        <w:t xml:space="preserve">Robert Fogelin (1985, pp. 2, 92) thinks that Hume – when philosophically reflective – is a Pyrrhonian sceptic who aims to highlight irreconcilable differences between the various points of view discussed in </w:t>
+        <w:t xml:space="preserve">Robert </w:t>
+      </w:r>
+      <w:proofErr w:type="spellStart"/>
+      <w:r>
+        <w:t>Fogelin</w:t>
+      </w:r>
+      <w:proofErr w:type="spellEnd"/>
+      <w:r>
+        <w:t xml:space="preserve"> (1985, pp. 2, 92) thinks that Hume – when philosophically reflective – is a Pyrrhonian sceptic who aims to highlight irreconcilable differences between the various points of view discussed in </w:t>
       </w:r>
       <w:r>
         <w:rPr>
@@ -756,7 +870,31 @@
         <w:t xml:space="preserve"> discussion of Garrett 1997)</w:t>
       </w:r>
       <w:r>
-        <w:t xml:space="preserve">, Fogelin coined the term “radical perspectivalism” to capture this idea that there is no consistent position – we take one perspective when we are in our study, and a different perspective in common life.  Miriam McCormick (1999), following Terence Penelhum (1983), calls this “off-again-on-again” scepticism, but she suggests that Hume finds a more stable position in </w:t>
+        <w:t xml:space="preserve">, </w:t>
+      </w:r>
+      <w:proofErr w:type="spellStart"/>
+      <w:r>
+        <w:t>Fogelin</w:t>
+      </w:r>
+      <w:proofErr w:type="spellEnd"/>
+      <w:r>
+        <w:t xml:space="preserve"> coined the term “radical </w:t>
+      </w:r>
+      <w:proofErr w:type="spellStart"/>
+      <w:r>
+        <w:t>perspectivalism</w:t>
+      </w:r>
+      <w:proofErr w:type="spellEnd"/>
+      <w:r>
+        <w:t xml:space="preserve">” to capture this idea that there is no consistent position – we take one perspective when we are in our study, and a different perspective in common life.  Miriam McCormick (1999), following Terence </w:t>
+      </w:r>
+      <w:proofErr w:type="spellStart"/>
+      <w:r>
+        <w:t>Penelhum</w:t>
+      </w:r>
+      <w:proofErr w:type="spellEnd"/>
+      <w:r>
+        <w:t xml:space="preserve"> (1983), calls this “off-again-on-again” scepticism, but she suggests that Hume finds a more stable position in </w:t>
       </w:r>
       <w:r>
         <w:rPr>
@@ -816,7 +954,21 @@
         <w:rPr>
           <w:shd w:val="clear" w:color="auto" w:fill="FFFFFF"/>
         </w:rPr>
-        <w:t>John Bricke (1980) shows sympathy with the perspectival view championed by Fogelin, and likewise finds Hume’s position ultimately unstable, though he finally concludes that Hume is himself probably a representative realist, whose sceptical attack on such realism is intended not to refute it outright but only to undermine our confidence in building theories that stray too far from the vulgar perspective.</w:t>
+        <w:t xml:space="preserve">John Bricke (1980) shows sympathy with the perspectival view championed by </w:t>
+      </w:r>
+      <w:proofErr w:type="spellStart"/>
+      <w:r>
+        <w:rPr>
+          <w:shd w:val="clear" w:color="auto" w:fill="FFFFFF"/>
+        </w:rPr>
+        <w:t>Fogelin</w:t>
+      </w:r>
+      <w:proofErr w:type="spellEnd"/>
+      <w:r>
+        <w:rPr>
+          <w:shd w:val="clear" w:color="auto" w:fill="FFFFFF"/>
+        </w:rPr>
+        <w:t>, and likewise finds Hume’s position ultimately unstable, though he finally concludes that Hume is himself probably a representative realist, whose sceptical attack on such realism is intended not to refute it outright but only to undermine our confidence in building theories that stray too far from the vulgar perspective.</w:t>
       </w:r>
     </w:p>
     <w:p>
@@ -1317,7 +1469,21 @@
         <w:rPr>
           <w:lang w:eastAsia="en-GB"/>
         </w:rPr>
-        <w:t>a little reflection destroys this conclusion, that our perceptions have a continu’d existence, by shewing that they have a dependent one</w:t>
+        <w:t xml:space="preserve">a little reflection destroys this conclusion, that our perceptions have a </w:t>
+      </w:r>
+      <w:proofErr w:type="spellStart"/>
+      <w:r>
+        <w:rPr>
+          <w:lang w:eastAsia="en-GB"/>
+        </w:rPr>
+        <w:t>continu’d</w:t>
+      </w:r>
+      <w:proofErr w:type="spellEnd"/>
+      <w:r>
+        <w:rPr>
+          <w:lang w:eastAsia="en-GB"/>
+        </w:rPr>
+        <w:t xml:space="preserve"> existence, by shewing that they have a dependent one</w:t>
       </w:r>
       <w:r>
         <w:rPr>
@@ -1467,7 +1633,21 @@
         <w:rPr>
           <w:lang w:eastAsia="en-GB"/>
         </w:rPr>
-        <w:t>however philosophical this new system may be esteem’d, I assert that ’tis only a palliative remedy, and that it contains all the difficulties of the vulgar system, with some others, that are peculiar to itself. There are no principles either of the understanding or fancy, which lead us directly to embrace this opinion of the double existence of perceptions and objects, nor can we arrive at it but by passing thro’ the common hypothesis of the identity and continuance of our interrupted perceptions</w:t>
+        <w:t xml:space="preserve">however philosophical this new system may be </w:t>
+      </w:r>
+      <w:proofErr w:type="spellStart"/>
+      <w:r>
+        <w:rPr>
+          <w:lang w:eastAsia="en-GB"/>
+        </w:rPr>
+        <w:t>esteem’d</w:t>
+      </w:r>
+      <w:proofErr w:type="spellEnd"/>
+      <w:r>
+        <w:rPr>
+          <w:lang w:eastAsia="en-GB"/>
+        </w:rPr>
+        <w:t>, I assert that ’tis only a palliative remedy, and that it contains all the difficulties of the vulgar system, with some others, that are peculiar to itself. There are no principles either of the understanding or fancy, which lead us directly to embrace this opinion of the double existence of perceptions and objects, nor can we arrive at it but by passing thro’ the common hypothesis of the identity and continuance of our interrupted perceptions</w:t>
       </w:r>
       <w:r>
         <w:rPr>
@@ -1516,7 +1696,21 @@
         <w:rPr>
           <w:lang w:eastAsia="en-GB"/>
         </w:rPr>
-        <w:t xml:space="preserve"> is the monstrous offspring of two principles, which are contrary to each other, which are both at once embrac’d by the mind, and which are unable mutually to destroy each other</w:t>
+        <w:t xml:space="preserve"> is the monstrous offspring of two principles, which are contrary to each other, which are both at once </w:t>
+      </w:r>
+      <w:proofErr w:type="spellStart"/>
+      <w:r>
+        <w:rPr>
+          <w:lang w:eastAsia="en-GB"/>
+        </w:rPr>
+        <w:t>embrac’d</w:t>
+      </w:r>
+      <w:proofErr w:type="spellEnd"/>
+      <w:r>
+        <w:rPr>
+          <w:lang w:eastAsia="en-GB"/>
+        </w:rPr>
+        <w:t xml:space="preserve"> by the mind, and which are unable mutually to destroy each other</w:t>
       </w:r>
       <w:r>
         <w:rPr>
@@ -1676,7 +1870,21 @@
         <w:rPr>
           <w:lang w:eastAsia="en-GB"/>
         </w:rPr>
-        <w:t xml:space="preserve">What then can we look for from this confusion of groundless and extraordinary opinions but error and falshood? </w:t>
+        <w:t xml:space="preserve">What then can we look for from this confusion of groundless and extraordinary opinions but error and </w:t>
+      </w:r>
+      <w:proofErr w:type="spellStart"/>
+      <w:r>
+        <w:rPr>
+          <w:lang w:eastAsia="en-GB"/>
+        </w:rPr>
+        <w:t>falshood</w:t>
+      </w:r>
+      <w:proofErr w:type="spellEnd"/>
+      <w:r>
+        <w:rPr>
+          <w:lang w:eastAsia="en-GB"/>
+        </w:rPr>
+        <w:t xml:space="preserve">? </w:t>
       </w:r>
       <w:r>
         <w:rPr>
@@ -1910,7 +2118,13 @@
         <w:t>Treatise</w:t>
       </w:r>
       <w:r>
-        <w:t xml:space="preserve"> (though far less emphatically) that such a “new system” runs contrary to the “irresistible instinct of nature” and cannot be justified by argument.  Here he presents, in an elegantly condensed form, what is essentially the same argument as we saw at </w:t>
+        <w:t xml:space="preserve"> (though far less emphatically) that such a “new system” runs contrary to the “irresistible instinct of nature” and cannot be justified by argument.  Here he presents, in an elegantly condensed form, what is essentially the same argument </w:t>
+      </w:r>
+      <w:r>
+        <w:t>that he had previously given at</w:t>
+      </w:r>
+      <w:r>
+        <w:t xml:space="preserve"> </w:t>
       </w:r>
       <w:r>
         <w:rPr>
@@ -1920,7 +2134,19 @@
         <w:t>T</w:t>
       </w:r>
       <w:r>
-        <w:t> 1.4.2.47, that no causal inference is possible to enable us to infer objects from perceptions:</w:t>
+        <w:t xml:space="preserve"> 1.4.2.47, </w:t>
+      </w:r>
+      <w:r>
+        <w:t xml:space="preserve">to the effect </w:t>
+      </w:r>
+      <w:r>
+        <w:t xml:space="preserve">that no causal inference </w:t>
+      </w:r>
+      <w:r>
+        <w:t>can</w:t>
+      </w:r>
+      <w:r>
+        <w:t xml:space="preserve"> enable us to infer objects from perceptions:</w:t>
       </w:r>
     </w:p>
     <w:p>
@@ -2271,7 +2497,15 @@
         <w:t xml:space="preserve"> </w:t>
       </w:r>
       <w:r>
-        <w:t xml:space="preserve"> Let any man try to conceive a triangle in general, which is neither Isosceles nor Scalenum, nor has any particular length or proportion of sides; and he will soon perceive the absurdity of all the scholastic notions with regard to abstraction and general ideas</w:t>
+        <w:t xml:space="preserve"> Let any man try to conceive a triangle in general, which is neither Isosceles nor </w:t>
+      </w:r>
+      <w:proofErr w:type="spellStart"/>
+      <w:r>
+        <w:t>Scalenum</w:t>
+      </w:r>
+      <w:proofErr w:type="spellEnd"/>
+      <w:r>
+        <w:t>, nor has any particular length or proportion of sides; and he will soon perceive the absurdity of all the scholastic notions with regard to abstraction and general ideas</w:t>
       </w:r>
       <w:r>
         <w:t>.”  (</w:t>
@@ -2488,7 +2722,15 @@
         <w:t>E</w:t>
       </w:r>
       <w:r>
-        <w:t> 12.15). Thus Hume apparently wants to rise above extreme skepticism even when he has no satisfactory philosophical answer to it.</w:t>
+        <w:t xml:space="preserve"> 12.15). Thus Hume apparently wants to rise above extreme </w:t>
+      </w:r>
+      <w:proofErr w:type="spellStart"/>
+      <w:r>
+        <w:t>skepticism</w:t>
+      </w:r>
+      <w:proofErr w:type="spellEnd"/>
+      <w:r>
+        <w:t xml:space="preserve"> even when he has no satisfactory philosophical answer to it.</w:t>
       </w:r>
     </w:p>
     <w:p>
@@ -2575,14 +2817,28 @@
         <w:rPr>
           <w:lang w:val="en-US"/>
         </w:rPr>
-        <w:t xml:space="preserve">McCormick takes the view that the view of scepticism in the </w:t>
-      </w:r>
-      <w:r>
-        <w:rPr>
-          <w:i/>
-          <w:iCs/>
+        <w:t xml:space="preserve">McCormick takes the view that the view of </w:t>
+      </w:r>
+      <w:proofErr w:type="spellStart"/>
+      <w:r>
+        <w:rPr>
           <w:lang w:val="en-US"/>
         </w:rPr>
+        <w:t>scepticism</w:t>
+      </w:r>
+      <w:proofErr w:type="spellEnd"/>
+      <w:r>
+        <w:rPr>
+          <w:lang w:val="en-US"/>
+        </w:rPr>
+        <w:t xml:space="preserve"> in the </w:t>
+      </w:r>
+      <w:r>
+        <w:rPr>
+          <w:i/>
+          <w:iCs/>
+          <w:lang w:val="en-US"/>
+        </w:rPr>
         <w:t>Treatise</w:t>
       </w:r>
       <w:r>
@@ -2603,7 +2859,21 @@
         <w:rPr>
           <w:lang w:val="en-US"/>
         </w:rPr>
-        <w:t xml:space="preserve">, but notes the very different “manner” of its presentation.  In particular, she suggests that the intense first-personal nature of Hume’s expression of his feelings responding to scepticism – for example at </w:t>
+        <w:t xml:space="preserve">, but notes the very different “manner” of its presentation.  In particular, she suggests that the intense first-personal nature of Hume’s expression of his feelings responding to </w:t>
+      </w:r>
+      <w:proofErr w:type="spellStart"/>
+      <w:r>
+        <w:rPr>
+          <w:lang w:val="en-US"/>
+        </w:rPr>
+        <w:t>scepticism</w:t>
+      </w:r>
+      <w:proofErr w:type="spellEnd"/>
+      <w:r>
+        <w:rPr>
+          <w:lang w:val="en-US"/>
+        </w:rPr>
+        <w:t xml:space="preserve"> – for example at </w:t>
       </w:r>
       <w:r>
         <w:rPr>

</xml_diff>